<commit_message>
Proyecto culminado parte 2
</commit_message>
<xml_diff>
--- a/Documentación MascotApp.docx
+++ b/Documentación MascotApp.docx
@@ -60,16 +60,16 @@
           <w:lang w:val="es-ES"/>
         </w:rPr>
       </w:pPr>
-      <w:proofErr w:type="spellStart"/>
-      <w:r>
-        <w:rPr>
-          <w:rFonts w:ascii="Arial" w:hAnsi="Arial" w:cs="Arial"/>
-          <w:b/>
-          <w:lang w:val="es-ES"/>
-        </w:rPr>
-        <w:t>Services</w:t>
-      </w:r>
-      <w:proofErr w:type="spellEnd"/>
+      <w:r>
+        <w:rPr>
+          <w:rFonts w:ascii="Arial" w:hAnsi="Arial" w:cs="Arial"/>
+          <w:b/>
+          <w:lang w:val="es-ES"/>
+        </w:rPr>
+        <w:t>Servicios</w:t>
+      </w:r>
+      <w:bookmarkStart w:id="0" w:name="_GoBack"/>
+      <w:bookmarkEnd w:id="0"/>
     </w:p>
     <w:p>
       <w:pPr>
@@ -6731,8 +6731,6 @@
           </wp:inline>
         </w:drawing>
       </w:r>
-      <w:bookmarkStart w:id="0" w:name="_GoBack"/>
-      <w:bookmarkEnd w:id="0"/>
     </w:p>
     <w:p>
       <w:pPr>

</xml_diff>